<commit_message>
Retrieved more Yield data with API
</commit_message>
<xml_diff>
--- a/AlphaVantage API Key.docx
+++ b/AlphaVantage API Key.docx
@@ -9,10 +9,7 @@
       </w:r>
       <w:proofErr w:type="spellEnd"/>
       <w:r>
-        <w:t xml:space="preserve"> API Key:  </w:t>
-      </w:r>
-      <w:r>
-        <w:t>0FV6CW1WXZ3ML33U</w:t>
+        <w:t xml:space="preserve"> API Key:  0FV6CW1WXZ3ML33U</w:t>
       </w:r>
     </w:p>
     <w:p/>
@@ -169,6 +166,38 @@
             <w:u w:val="single"/>
           </w:rPr>
           <w:t>=demo</w:t>
+        </w:r>
+      </w:hyperlink>
+    </w:p>
+    <w:p/>
+    <w:p/>
+    <w:p>
+      <w:proofErr w:type="gramStart"/>
+      <w:r>
+        <w:t>nasdaq.com  Tnotes</w:t>
+      </w:r>
+      <w:proofErr w:type="gramEnd"/>
+      <w:r>
+        <w:t>4me</w:t>
+      </w:r>
+    </w:p>
+    <w:p>
+      <w:hyperlink r:id="rId6" w:history="1">
+        <w:r>
+          <w:rPr>
+            <w:rStyle w:val="Hyperlink"/>
+          </w:rPr>
+          <w:t>https://data.nasdaq.com/api/v3/datasets/USTREASURY/YIELD.json?api_key=cKxyujTdDLHz8xARvSit</w:t>
+        </w:r>
+      </w:hyperlink>
+    </w:p>
+    <w:p>
+      <w:hyperlink r:id="rId7" w:history="1">
+        <w:r>
+          <w:rPr>
+            <w:rStyle w:val="Hyperlink"/>
+          </w:rPr>
+          <w:t>https://data.nasdaq.com/docs-and-help</w:t>
         </w:r>
       </w:hyperlink>
     </w:p>

</xml_diff>